<commit_message>
Added Parameter Pictures to Docs
</commit_message>
<xml_diff>
--- a/KC.docx
+++ b/KC.docx
@@ -12,21 +12,7 @@
         <w:rPr>
           <w:lang w:val="en-US"/>
         </w:rPr>
-        <w:t xml:space="preserve">Charger </w:t>
-      </w:r>
-      <w:proofErr w:type="spellStart"/>
-      <w:r>
-        <w:rPr>
-          <w:lang w:val="en-US"/>
-        </w:rPr>
-        <w:t>Realme</w:t>
-      </w:r>
-      <w:proofErr w:type="spellEnd"/>
-      <w:r>
-        <w:rPr>
-          <w:lang w:val="en-US"/>
-        </w:rPr>
-        <w:t xml:space="preserve"> 10W</w:t>
+        <w:t>Charger Realme 10W</w:t>
       </w:r>
     </w:p>
     <w:p>
@@ -127,89 +113,37 @@
           <w:lang w:val="en-US"/>
         </w:rPr>
       </w:pPr>
-      <w:proofErr w:type="spellStart"/>
-      <w:r>
-        <w:rPr>
-          <w:lang w:val="en-US"/>
-        </w:rPr>
-        <w:t>peakV</w:t>
-      </w:r>
-      <w:proofErr w:type="spellEnd"/>
-      <w:r>
-        <w:rPr>
-          <w:lang w:val="en-US"/>
-        </w:rPr>
-        <w:t xml:space="preserve"> = Real Voltage * </w:t>
-      </w:r>
-      <w:proofErr w:type="gramStart"/>
-      <w:r>
-        <w:rPr>
-          <w:lang w:val="en-US"/>
-        </w:rPr>
-        <w:t>SQRT(</w:t>
-      </w:r>
-      <w:proofErr w:type="gramEnd"/>
-      <w:r>
-        <w:rPr>
-          <w:lang w:val="en-US"/>
-        </w:rPr>
-        <w:t>2)</w:t>
-      </w:r>
-    </w:p>
-    <w:p>
-      <w:pPr>
-        <w:rPr>
-          <w:lang w:val="en-US"/>
-        </w:rPr>
-      </w:pPr>
-      <w:proofErr w:type="spellStart"/>
-      <w:r>
-        <w:rPr>
-          <w:lang w:val="en-US"/>
-        </w:rPr>
-        <w:t>peakV</w:t>
-      </w:r>
-      <w:proofErr w:type="spellEnd"/>
-      <w:r>
-        <w:rPr>
-          <w:lang w:val="en-US"/>
-        </w:rPr>
-        <w:t xml:space="preserve"> = 5 * </w:t>
-      </w:r>
-      <w:proofErr w:type="gramStart"/>
-      <w:r>
-        <w:rPr>
-          <w:lang w:val="en-US"/>
-        </w:rPr>
-        <w:t>SQRT(</w:t>
-      </w:r>
-      <w:proofErr w:type="gramEnd"/>
-      <w:r>
-        <w:rPr>
-          <w:lang w:val="en-US"/>
-        </w:rPr>
-        <w:t>2)</w:t>
-      </w:r>
-    </w:p>
-    <w:p>
-      <w:pPr>
-        <w:rPr>
-          <w:lang w:val="en-US"/>
-        </w:rPr>
-      </w:pPr>
-      <w:proofErr w:type="spellStart"/>
-      <w:r>
-        <w:rPr>
-          <w:lang w:val="en-US"/>
-        </w:rPr>
-        <w:t>peakV</w:t>
-      </w:r>
-      <w:proofErr w:type="spellEnd"/>
-      <w:r>
-        <w:rPr>
-          <w:lang w:val="en-US"/>
-        </w:rPr>
-        <w:t xml:space="preserve"> = 7.071</w:t>
+      <w:r>
+        <w:rPr>
+          <w:lang w:val="en-US"/>
+        </w:rPr>
+        <w:t>peakV = Real Voltage * SQRT(2)</w:t>
+      </w:r>
+    </w:p>
+    <w:p>
+      <w:pPr>
+        <w:rPr>
+          <w:lang w:val="en-US"/>
+        </w:rPr>
+      </w:pPr>
+      <w:r>
+        <w:rPr>
+          <w:lang w:val="en-US"/>
+        </w:rPr>
+        <w:t>peakV = 5 * SQRT(2)</w:t>
+      </w:r>
+    </w:p>
+    <w:p>
+      <w:pPr>
+        <w:rPr>
+          <w:lang w:val="en-US"/>
+        </w:rPr>
+      </w:pPr>
+      <w:r>
+        <w:rPr>
+          <w:lang w:val="en-US"/>
+        </w:rPr>
+        <w:t>peakV = 7.071</w:t>
       </w:r>
     </w:p>
     <w:p>
@@ -348,21 +282,553 @@
         <w:rPr>
           <w:lang w:val="en-US"/>
         </w:rPr>
-        <w:t xml:space="preserve">Dapat dilihat dari gambar berikut bahwa karena voltase and arus </w:t>
-      </w:r>
-      <w:proofErr w:type="spellStart"/>
-      <w:r>
-        <w:rPr>
-          <w:lang w:val="en-US"/>
-        </w:rPr>
-        <w:t>memplateau</w:t>
-      </w:r>
-      <w:proofErr w:type="spellEnd"/>
-      <w:r>
-        <w:rPr>
-          <w:lang w:val="en-US"/>
-        </w:rPr>
-        <w:t xml:space="preserve"> (tidak meningkat/meningkat dengan sangat sedikit seiring berjalannya waktu), rangkaian tersebut stabil. Saya mengubah capacitor menjadi 0.1, dan nilai di induktor ke 0.001.</w:t>
+        <w:t>Dapat dilihat dari gambar berikut bahwa karena voltase and arus memplateau (tidak meningkat/meningkat dengan sangat sedikit seiring berjalannya waktu), rangkaian tersebut stabil. Saya mengubah capacitor menjadi 0.1, dan nilai di induktor ke 0.001.</w:t>
+      </w:r>
+    </w:p>
+    <w:p>
+      <w:pPr>
+        <w:rPr>
+          <w:lang w:val="en-US"/>
+        </w:rPr>
+      </w:pPr>
+    </w:p>
+    <w:p>
+      <w:pPr>
+        <w:rPr>
+          <w:lang w:val="en-US"/>
+        </w:rPr>
+      </w:pPr>
+      <w:r>
+        <w:rPr>
+          <w:lang w:val="en-US"/>
+        </w:rPr>
+        <w:t>Berikut foto-foto parameter:</w:t>
+      </w:r>
+    </w:p>
+    <w:p>
+      <w:pPr>
+        <w:rPr>
+          <w:lang w:val="en-US"/>
+        </w:rPr>
+      </w:pPr>
+      <w:r>
+        <w:rPr>
+          <w:lang w:val="en-US"/>
+        </w:rPr>
+        <w:lastRenderedPageBreak/>
+        <w:drawing>
+          <wp:inline distT="0" distB="0" distL="0" distR="0" wp14:anchorId="11B84855" wp14:editId="321B7462">
+            <wp:extent cx="5731510" cy="2070735"/>
+            <wp:effectExtent l="0" t="0" r="2540" b="5715"/>
+            <wp:docPr id="1656346877" name="Picture 1"/>
+            <wp:cNvGraphicFramePr>
+              <a:graphicFrameLocks xmlns:a="http://schemas.openxmlformats.org/drawingml/2006/main" noChangeAspect="1"/>
+            </wp:cNvGraphicFramePr>
+            <a:graphic xmlns:a="http://schemas.openxmlformats.org/drawingml/2006/main">
+              <a:graphicData uri="http://schemas.openxmlformats.org/drawingml/2006/picture">
+                <pic:pic xmlns:pic="http://schemas.openxmlformats.org/drawingml/2006/picture">
+                  <pic:nvPicPr>
+                    <pic:cNvPr id="1656346877" name=""/>
+                    <pic:cNvPicPr/>
+                  </pic:nvPicPr>
+                  <pic:blipFill>
+                    <a:blip r:embed="rId5"/>
+                    <a:stretch>
+                      <a:fillRect/>
+                    </a:stretch>
+                  </pic:blipFill>
+                  <pic:spPr>
+                    <a:xfrm>
+                      <a:off x="0" y="0"/>
+                      <a:ext cx="5731510" cy="2070735"/>
+                    </a:xfrm>
+                    <a:prstGeom prst="rect">
+                      <a:avLst/>
+                    </a:prstGeom>
+                  </pic:spPr>
+                </pic:pic>
+              </a:graphicData>
+            </a:graphic>
+          </wp:inline>
+        </w:drawing>
+      </w:r>
+    </w:p>
+    <w:p>
+      <w:pPr>
+        <w:rPr>
+          <w:lang w:val="en-US"/>
+        </w:rPr>
+      </w:pPr>
+    </w:p>
+    <w:p>
+      <w:pPr>
+        <w:rPr>
+          <w:lang w:val="en-US"/>
+        </w:rPr>
+      </w:pPr>
+      <w:r>
+        <w:rPr>
+          <w:lang w:val="en-US"/>
+        </w:rPr>
+        <w:drawing>
+          <wp:inline distT="0" distB="0" distL="0" distR="0" wp14:anchorId="31788265" wp14:editId="7C7D3DF3">
+            <wp:extent cx="5731510" cy="1663065"/>
+            <wp:effectExtent l="0" t="0" r="2540" b="0"/>
+            <wp:docPr id="1532372976" name="Picture 1"/>
+            <wp:cNvGraphicFramePr>
+              <a:graphicFrameLocks xmlns:a="http://schemas.openxmlformats.org/drawingml/2006/main" noChangeAspect="1"/>
+            </wp:cNvGraphicFramePr>
+            <a:graphic xmlns:a="http://schemas.openxmlformats.org/drawingml/2006/main">
+              <a:graphicData uri="http://schemas.openxmlformats.org/drawingml/2006/picture">
+                <pic:pic xmlns:pic="http://schemas.openxmlformats.org/drawingml/2006/picture">
+                  <pic:nvPicPr>
+                    <pic:cNvPr id="1532372976" name=""/>
+                    <pic:cNvPicPr/>
+                  </pic:nvPicPr>
+                  <pic:blipFill>
+                    <a:blip r:embed="rId6"/>
+                    <a:stretch>
+                      <a:fillRect/>
+                    </a:stretch>
+                  </pic:blipFill>
+                  <pic:spPr>
+                    <a:xfrm>
+                      <a:off x="0" y="0"/>
+                      <a:ext cx="5731510" cy="1663065"/>
+                    </a:xfrm>
+                    <a:prstGeom prst="rect">
+                      <a:avLst/>
+                    </a:prstGeom>
+                  </pic:spPr>
+                </pic:pic>
+              </a:graphicData>
+            </a:graphic>
+          </wp:inline>
+        </w:drawing>
+      </w:r>
+    </w:p>
+    <w:p>
+      <w:pPr>
+        <w:rPr>
+          <w:lang w:val="en-US"/>
+        </w:rPr>
+      </w:pPr>
+      <w:r>
+        <w:rPr>
+          <w:lang w:val="en-US"/>
+        </w:rPr>
+        <w:drawing>
+          <wp:inline distT="0" distB="0" distL="0" distR="0" wp14:anchorId="02C77264" wp14:editId="0F47916C">
+            <wp:extent cx="5731510" cy="1407160"/>
+            <wp:effectExtent l="0" t="0" r="2540" b="2540"/>
+            <wp:docPr id="1836120247" name="Picture 1"/>
+            <wp:cNvGraphicFramePr>
+              <a:graphicFrameLocks xmlns:a="http://schemas.openxmlformats.org/drawingml/2006/main" noChangeAspect="1"/>
+            </wp:cNvGraphicFramePr>
+            <a:graphic xmlns:a="http://schemas.openxmlformats.org/drawingml/2006/main">
+              <a:graphicData uri="http://schemas.openxmlformats.org/drawingml/2006/picture">
+                <pic:pic xmlns:pic="http://schemas.openxmlformats.org/drawingml/2006/picture">
+                  <pic:nvPicPr>
+                    <pic:cNvPr id="1836120247" name=""/>
+                    <pic:cNvPicPr/>
+                  </pic:nvPicPr>
+                  <pic:blipFill>
+                    <a:blip r:embed="rId7"/>
+                    <a:stretch>
+                      <a:fillRect/>
+                    </a:stretch>
+                  </pic:blipFill>
+                  <pic:spPr>
+                    <a:xfrm>
+                      <a:off x="0" y="0"/>
+                      <a:ext cx="5731510" cy="1407160"/>
+                    </a:xfrm>
+                    <a:prstGeom prst="rect">
+                      <a:avLst/>
+                    </a:prstGeom>
+                  </pic:spPr>
+                </pic:pic>
+              </a:graphicData>
+            </a:graphic>
+          </wp:inline>
+        </w:drawing>
+      </w:r>
+    </w:p>
+    <w:p>
+      <w:pPr>
+        <w:rPr>
+          <w:lang w:val="en-US"/>
+        </w:rPr>
+      </w:pPr>
+      <w:r>
+        <w:rPr>
+          <w:lang w:val="en-US"/>
+        </w:rPr>
+        <w:drawing>
+          <wp:inline distT="0" distB="0" distL="0" distR="0" wp14:anchorId="2261E712" wp14:editId="53E0FCE6">
+            <wp:extent cx="5731510" cy="1515745"/>
+            <wp:effectExtent l="0" t="0" r="2540" b="8255"/>
+            <wp:docPr id="1170052615" name="Picture 1"/>
+            <wp:cNvGraphicFramePr>
+              <a:graphicFrameLocks xmlns:a="http://schemas.openxmlformats.org/drawingml/2006/main" noChangeAspect="1"/>
+            </wp:cNvGraphicFramePr>
+            <a:graphic xmlns:a="http://schemas.openxmlformats.org/drawingml/2006/main">
+              <a:graphicData uri="http://schemas.openxmlformats.org/drawingml/2006/picture">
+                <pic:pic xmlns:pic="http://schemas.openxmlformats.org/drawingml/2006/picture">
+                  <pic:nvPicPr>
+                    <pic:cNvPr id="1170052615" name=""/>
+                    <pic:cNvPicPr/>
+                  </pic:nvPicPr>
+                  <pic:blipFill>
+                    <a:blip r:embed="rId8"/>
+                    <a:stretch>
+                      <a:fillRect/>
+                    </a:stretch>
+                  </pic:blipFill>
+                  <pic:spPr>
+                    <a:xfrm>
+                      <a:off x="0" y="0"/>
+                      <a:ext cx="5731510" cy="1515745"/>
+                    </a:xfrm>
+                    <a:prstGeom prst="rect">
+                      <a:avLst/>
+                    </a:prstGeom>
+                  </pic:spPr>
+                </pic:pic>
+              </a:graphicData>
+            </a:graphic>
+          </wp:inline>
+        </w:drawing>
+      </w:r>
+    </w:p>
+    <w:p>
+      <w:pPr>
+        <w:rPr>
+          <w:lang w:val="en-US"/>
+        </w:rPr>
+      </w:pPr>
+      <w:r>
+        <w:rPr>
+          <w:lang w:val="en-US"/>
+        </w:rPr>
+        <w:drawing>
+          <wp:inline distT="0" distB="0" distL="0" distR="0" wp14:anchorId="57A0D0F7" wp14:editId="09056EB3">
+            <wp:extent cx="5731510" cy="1432560"/>
+            <wp:effectExtent l="0" t="0" r="2540" b="0"/>
+            <wp:docPr id="1746627530" name="Picture 1"/>
+            <wp:cNvGraphicFramePr>
+              <a:graphicFrameLocks xmlns:a="http://schemas.openxmlformats.org/drawingml/2006/main" noChangeAspect="1"/>
+            </wp:cNvGraphicFramePr>
+            <a:graphic xmlns:a="http://schemas.openxmlformats.org/drawingml/2006/main">
+              <a:graphicData uri="http://schemas.openxmlformats.org/drawingml/2006/picture">
+                <pic:pic xmlns:pic="http://schemas.openxmlformats.org/drawingml/2006/picture">
+                  <pic:nvPicPr>
+                    <pic:cNvPr id="1746627530" name=""/>
+                    <pic:cNvPicPr/>
+                  </pic:nvPicPr>
+                  <pic:blipFill>
+                    <a:blip r:embed="rId9"/>
+                    <a:stretch>
+                      <a:fillRect/>
+                    </a:stretch>
+                  </pic:blipFill>
+                  <pic:spPr>
+                    <a:xfrm>
+                      <a:off x="0" y="0"/>
+                      <a:ext cx="5731510" cy="1432560"/>
+                    </a:xfrm>
+                    <a:prstGeom prst="rect">
+                      <a:avLst/>
+                    </a:prstGeom>
+                  </pic:spPr>
+                </pic:pic>
+              </a:graphicData>
+            </a:graphic>
+          </wp:inline>
+        </w:drawing>
+      </w:r>
+    </w:p>
+    <w:p>
+      <w:pPr>
+        <w:rPr>
+          <w:lang w:val="en-US"/>
+        </w:rPr>
+      </w:pPr>
+      <w:r>
+        <w:rPr>
+          <w:lang w:val="en-US"/>
+        </w:rPr>
+        <w:lastRenderedPageBreak/>
+        <w:drawing>
+          <wp:inline distT="0" distB="0" distL="0" distR="0" wp14:anchorId="29D65038" wp14:editId="165D10CC">
+            <wp:extent cx="5731510" cy="1670685"/>
+            <wp:effectExtent l="0" t="0" r="2540" b="5715"/>
+            <wp:docPr id="2130939182" name="Picture 1"/>
+            <wp:cNvGraphicFramePr>
+              <a:graphicFrameLocks xmlns:a="http://schemas.openxmlformats.org/drawingml/2006/main" noChangeAspect="1"/>
+            </wp:cNvGraphicFramePr>
+            <a:graphic xmlns:a="http://schemas.openxmlformats.org/drawingml/2006/main">
+              <a:graphicData uri="http://schemas.openxmlformats.org/drawingml/2006/picture">
+                <pic:pic xmlns:pic="http://schemas.openxmlformats.org/drawingml/2006/picture">
+                  <pic:nvPicPr>
+                    <pic:cNvPr id="2130939182" name=""/>
+                    <pic:cNvPicPr/>
+                  </pic:nvPicPr>
+                  <pic:blipFill>
+                    <a:blip r:embed="rId10"/>
+                    <a:stretch>
+                      <a:fillRect/>
+                    </a:stretch>
+                  </pic:blipFill>
+                  <pic:spPr>
+                    <a:xfrm>
+                      <a:off x="0" y="0"/>
+                      <a:ext cx="5731510" cy="1670685"/>
+                    </a:xfrm>
+                    <a:prstGeom prst="rect">
+                      <a:avLst/>
+                    </a:prstGeom>
+                  </pic:spPr>
+                </pic:pic>
+              </a:graphicData>
+            </a:graphic>
+          </wp:inline>
+        </w:drawing>
+      </w:r>
+    </w:p>
+    <w:p>
+      <w:pPr>
+        <w:rPr>
+          <w:lang w:val="en-US"/>
+        </w:rPr>
+      </w:pPr>
+      <w:r>
+        <w:rPr>
+          <w:lang w:val="en-US"/>
+        </w:rPr>
+        <w:drawing>
+          <wp:inline distT="0" distB="0" distL="0" distR="0" wp14:anchorId="6203CCCD" wp14:editId="3004C128">
+            <wp:extent cx="5731510" cy="1611630"/>
+            <wp:effectExtent l="0" t="0" r="2540" b="7620"/>
+            <wp:docPr id="783693633" name="Picture 1"/>
+            <wp:cNvGraphicFramePr>
+              <a:graphicFrameLocks xmlns:a="http://schemas.openxmlformats.org/drawingml/2006/main" noChangeAspect="1"/>
+            </wp:cNvGraphicFramePr>
+            <a:graphic xmlns:a="http://schemas.openxmlformats.org/drawingml/2006/main">
+              <a:graphicData uri="http://schemas.openxmlformats.org/drawingml/2006/picture">
+                <pic:pic xmlns:pic="http://schemas.openxmlformats.org/drawingml/2006/picture">
+                  <pic:nvPicPr>
+                    <pic:cNvPr id="783693633" name=""/>
+                    <pic:cNvPicPr/>
+                  </pic:nvPicPr>
+                  <pic:blipFill>
+                    <a:blip r:embed="rId11"/>
+                    <a:stretch>
+                      <a:fillRect/>
+                    </a:stretch>
+                  </pic:blipFill>
+                  <pic:spPr>
+                    <a:xfrm>
+                      <a:off x="0" y="0"/>
+                      <a:ext cx="5731510" cy="1611630"/>
+                    </a:xfrm>
+                    <a:prstGeom prst="rect">
+                      <a:avLst/>
+                    </a:prstGeom>
+                  </pic:spPr>
+                </pic:pic>
+              </a:graphicData>
+            </a:graphic>
+          </wp:inline>
+        </w:drawing>
+      </w:r>
+    </w:p>
+    <w:p>
+      <w:pPr>
+        <w:rPr>
+          <w:lang w:val="en-US"/>
+        </w:rPr>
+      </w:pPr>
+      <w:r>
+        <w:rPr>
+          <w:lang w:val="en-US"/>
+        </w:rPr>
+        <w:drawing>
+          <wp:inline distT="0" distB="0" distL="0" distR="0" wp14:anchorId="3032EA16" wp14:editId="77504651">
+            <wp:extent cx="5731510" cy="911860"/>
+            <wp:effectExtent l="0" t="0" r="2540" b="2540"/>
+            <wp:docPr id="1726190715" name="Picture 1"/>
+            <wp:cNvGraphicFramePr>
+              <a:graphicFrameLocks xmlns:a="http://schemas.openxmlformats.org/drawingml/2006/main" noChangeAspect="1"/>
+            </wp:cNvGraphicFramePr>
+            <a:graphic xmlns:a="http://schemas.openxmlformats.org/drawingml/2006/main">
+              <a:graphicData uri="http://schemas.openxmlformats.org/drawingml/2006/picture">
+                <pic:pic xmlns:pic="http://schemas.openxmlformats.org/drawingml/2006/picture">
+                  <pic:nvPicPr>
+                    <pic:cNvPr id="1726190715" name=""/>
+                    <pic:cNvPicPr/>
+                  </pic:nvPicPr>
+                  <pic:blipFill>
+                    <a:blip r:embed="rId12"/>
+                    <a:stretch>
+                      <a:fillRect/>
+                    </a:stretch>
+                  </pic:blipFill>
+                  <pic:spPr>
+                    <a:xfrm>
+                      <a:off x="0" y="0"/>
+                      <a:ext cx="5731510" cy="911860"/>
+                    </a:xfrm>
+                    <a:prstGeom prst="rect">
+                      <a:avLst/>
+                    </a:prstGeom>
+                  </pic:spPr>
+                </pic:pic>
+              </a:graphicData>
+            </a:graphic>
+          </wp:inline>
+        </w:drawing>
+      </w:r>
+    </w:p>
+    <w:p>
+      <w:pPr>
+        <w:rPr>
+          <w:lang w:val="en-US"/>
+        </w:rPr>
+      </w:pPr>
+      <w:r>
+        <w:rPr>
+          <w:lang w:val="en-US"/>
+        </w:rPr>
+        <w:drawing>
+          <wp:inline distT="0" distB="0" distL="0" distR="0" wp14:anchorId="44684847" wp14:editId="6C660B8F">
+            <wp:extent cx="5731510" cy="1676400"/>
+            <wp:effectExtent l="0" t="0" r="2540" b="0"/>
+            <wp:docPr id="772900586" name="Picture 1"/>
+            <wp:cNvGraphicFramePr>
+              <a:graphicFrameLocks xmlns:a="http://schemas.openxmlformats.org/drawingml/2006/main" noChangeAspect="1"/>
+            </wp:cNvGraphicFramePr>
+            <a:graphic xmlns:a="http://schemas.openxmlformats.org/drawingml/2006/main">
+              <a:graphicData uri="http://schemas.openxmlformats.org/drawingml/2006/picture">
+                <pic:pic xmlns:pic="http://schemas.openxmlformats.org/drawingml/2006/picture">
+                  <pic:nvPicPr>
+                    <pic:cNvPr id="772900586" name=""/>
+                    <pic:cNvPicPr/>
+                  </pic:nvPicPr>
+                  <pic:blipFill>
+                    <a:blip r:embed="rId13"/>
+                    <a:stretch>
+                      <a:fillRect/>
+                    </a:stretch>
+                  </pic:blipFill>
+                  <pic:spPr>
+                    <a:xfrm>
+                      <a:off x="0" y="0"/>
+                      <a:ext cx="5731510" cy="1676400"/>
+                    </a:xfrm>
+                    <a:prstGeom prst="rect">
+                      <a:avLst/>
+                    </a:prstGeom>
+                  </pic:spPr>
+                </pic:pic>
+              </a:graphicData>
+            </a:graphic>
+          </wp:inline>
+        </w:drawing>
+      </w:r>
+    </w:p>
+    <w:p>
+      <w:pPr>
+        <w:rPr>
+          <w:lang w:val="en-US"/>
+        </w:rPr>
+      </w:pPr>
+      <w:r>
+        <w:rPr>
+          <w:lang w:val="en-US"/>
+        </w:rPr>
+        <w:drawing>
+          <wp:inline distT="0" distB="0" distL="0" distR="0" wp14:anchorId="52036E8E" wp14:editId="7968C2EB">
+            <wp:extent cx="5731510" cy="1113790"/>
+            <wp:effectExtent l="0" t="0" r="2540" b="0"/>
+            <wp:docPr id="654258700" name="Picture 1"/>
+            <wp:cNvGraphicFramePr>
+              <a:graphicFrameLocks xmlns:a="http://schemas.openxmlformats.org/drawingml/2006/main" noChangeAspect="1"/>
+            </wp:cNvGraphicFramePr>
+            <a:graphic xmlns:a="http://schemas.openxmlformats.org/drawingml/2006/main">
+              <a:graphicData uri="http://schemas.openxmlformats.org/drawingml/2006/picture">
+                <pic:pic xmlns:pic="http://schemas.openxmlformats.org/drawingml/2006/picture">
+                  <pic:nvPicPr>
+                    <pic:cNvPr id="654258700" name=""/>
+                    <pic:cNvPicPr/>
+                  </pic:nvPicPr>
+                  <pic:blipFill>
+                    <a:blip r:embed="rId14"/>
+                    <a:stretch>
+                      <a:fillRect/>
+                    </a:stretch>
+                  </pic:blipFill>
+                  <pic:spPr>
+                    <a:xfrm>
+                      <a:off x="0" y="0"/>
+                      <a:ext cx="5731510" cy="1113790"/>
+                    </a:xfrm>
+                    <a:prstGeom prst="rect">
+                      <a:avLst/>
+                    </a:prstGeom>
+                  </pic:spPr>
+                </pic:pic>
+              </a:graphicData>
+            </a:graphic>
+          </wp:inline>
+        </w:drawing>
+      </w:r>
+    </w:p>
+    <w:p>
+      <w:pPr>
+        <w:rPr>
+          <w:lang w:val="en-US"/>
+        </w:rPr>
+      </w:pPr>
+      <w:r>
+        <w:rPr>
+          <w:lang w:val="en-US"/>
+        </w:rPr>
+        <w:drawing>
+          <wp:inline distT="0" distB="0" distL="0" distR="0" wp14:anchorId="7CAC3F7A" wp14:editId="64A210A3">
+            <wp:extent cx="5731510" cy="1188720"/>
+            <wp:effectExtent l="0" t="0" r="2540" b="0"/>
+            <wp:docPr id="1612463220" name="Picture 1"/>
+            <wp:cNvGraphicFramePr>
+              <a:graphicFrameLocks xmlns:a="http://schemas.openxmlformats.org/drawingml/2006/main" noChangeAspect="1"/>
+            </wp:cNvGraphicFramePr>
+            <a:graphic xmlns:a="http://schemas.openxmlformats.org/drawingml/2006/main">
+              <a:graphicData uri="http://schemas.openxmlformats.org/drawingml/2006/picture">
+                <pic:pic xmlns:pic="http://schemas.openxmlformats.org/drawingml/2006/picture">
+                  <pic:nvPicPr>
+                    <pic:cNvPr id="1612463220" name=""/>
+                    <pic:cNvPicPr/>
+                  </pic:nvPicPr>
+                  <pic:blipFill>
+                    <a:blip r:embed="rId15"/>
+                    <a:stretch>
+                      <a:fillRect/>
+                    </a:stretch>
+                  </pic:blipFill>
+                  <pic:spPr>
+                    <a:xfrm>
+                      <a:off x="0" y="0"/>
+                      <a:ext cx="5731510" cy="1188720"/>
+                    </a:xfrm>
+                    <a:prstGeom prst="rect">
+                      <a:avLst/>
+                    </a:prstGeom>
+                  </pic:spPr>
+                </pic:pic>
+              </a:graphicData>
+            </a:graphic>
+          </wp:inline>
+        </w:drawing>
       </w:r>
     </w:p>
     <w:sectPr>

</xml_diff>